<commit_message>
Error in formula corrected
The formula in the Powerpoint and the final Word doc was wrong - the
sign of x-beta was incorrect.  This mistake carried into the
calculations immediately after it in the R Markdown doc, so the
probabilities being calculated in those two paragraphs were incorrect.
The rest of the paper's probabilties are fine, as they used my P.X
function from perfman, which did not have this error
</commit_message>
<xml_diff>
--- a/GSSM21 paper.docx
+++ b/GSSM21 paper.docx
@@ -17,6 +17,20 @@
       <w:r>
         <w:t>Sumit Rahman</w:t>
       </w:r>
+      <w:r>
+        <w:t xml:space="preserve"> (</w:t>
+      </w:r>
+      <w:hyperlink r:id="rId6" w:history="1">
+        <w:r>
+          <w:rPr>
+            <w:rStyle w:val="Hyperlink"/>
+          </w:rPr>
+          <w:t>sumit.rahman@beis.gov.uk</w:t>
+        </w:r>
+      </w:hyperlink>
+      <w:r>
+        <w:t>)</w:t>
+      </w:r>
     </w:p>
     <w:p>
       <w:pPr>
@@ -76,7 +90,13 @@
       </w:r>
       <w:r>
         <w:lastRenderedPageBreak/>
-        <w:t>probabilities'. Section 5 discusses various issues with these probabilities and some ways of extending their use, including a derivation of an effect size for each variable. The final section talks about how this methodology has been implemented in the R programming language, with the code openly available in GitHub, and talks about the use of R markdown to create reproducible research, which is how the current paper has been produced.</w:t>
+        <w:t xml:space="preserve">probabilities'. Section 5 discusses various issues with these probabilities and some ways of extending their use, including a derivation of an effect size for each variable. The final section talks about how this methodology has been implemented in the R programming language, with the code openly available in GitHub, and talks about the use of R </w:t>
+      </w:r>
+      <w:r>
+        <w:t>M</w:t>
+      </w:r>
+      <w:r>
+        <w:t>arkdown to create reproducible research, which is how the current paper has been produced.</w:t>
       </w:r>
     </w:p>
     <w:p>
@@ -101,7 +121,21 @@
     <w:bookmarkEnd w:id="3"/>
     <w:p>
       <w:r>
-        <w:t xml:space="preserve">Most officials are subject to a system that is largely the same throughout the Civil Service. A major exclusion is the Senior Civil Service, which is subject to its own system. Other exclusions include recent entrants to civil service who are on probation, official on secondment, maternity leave, long-term sick leave etc. The reporting year runs from April to March, and after March officials are assessed according to how well they have performed against their objectives as agreed at the start of the year. Officials are rated using a scheme with three categories: in BIS these were called </w:t>
+        <w:t>Most officials are subject to a system that is largely the same throughout the Civil Service. A major exclusion is the Senior Civil Service, which is subject to its own system. Other exclusions include recent entrants to civil service who are on probation, official</w:t>
+      </w:r>
+      <w:r>
+        <w:t>s</w:t>
+      </w:r>
+      <w:r>
+        <w:t xml:space="preserve"> on </w:t>
+      </w:r>
+      <w:proofErr w:type="spellStart"/>
+      <w:r>
+        <w:t>secondment</w:t>
+      </w:r>
+      <w:proofErr w:type="spellEnd"/>
+      <w:r>
+        <w:t xml:space="preserve">, maternity leave, long-term sick leave etc. The reporting year runs from April to March, and after March officials are assessed according to how well they have performed against their objectives as agreed at the start of the year. Officials are rated using a scheme with three categories: in BIS these were called </w:t>
       </w:r>
       <w:r>
         <w:rPr>
@@ -338,10 +372,10 @@
           <w:lang w:val="en-GB" w:eastAsia="en-GB"/>
         </w:rPr>
         <w:drawing>
-          <wp:inline distT="0" distB="0" distL="0" distR="0" wp14:anchorId="6903FBFE" wp14:editId="58E72B2B">
-            <wp:extent cx="2090180" cy="390384"/>
-            <wp:effectExtent l="0" t="0" r="0" b="0"/>
-            <wp:docPr id="16388" name="Picture 6"/>
+          <wp:inline distT="0" distB="0" distL="0" distR="0" wp14:anchorId="24F9C80A">
+            <wp:extent cx="2509284" cy="529220"/>
+            <wp:effectExtent l="0" t="0" r="0" b="4445"/>
+            <wp:docPr id="4" name="Picture 4"/>
             <wp:cNvGraphicFramePr>
               <a:graphicFrameLocks xmlns:a="http://schemas.openxmlformats.org/drawingml/2006/main" noChangeAspect="1"/>
             </wp:cNvGraphicFramePr>
@@ -349,13 +383,13 @@
               <a:graphicData uri="http://schemas.openxmlformats.org/drawingml/2006/picture">
                 <pic:pic xmlns:pic="http://schemas.openxmlformats.org/drawingml/2006/picture">
                   <pic:nvPicPr>
-                    <pic:cNvPr id="16388" name="Picture 6"/>
+                    <pic:cNvPr id="0" name="Picture 2"/>
                     <pic:cNvPicPr>
                       <a:picLocks noChangeAspect="1" noChangeArrowheads="1"/>
                     </pic:cNvPicPr>
                   </pic:nvPicPr>
                   <pic:blipFill>
-                    <a:blip r:embed="rId6" cstate="print">
+                    <a:blip r:embed="rId7" cstate="print">
                       <a:extLst>
                         <a:ext uri="{28A0092B-C50C-407E-A947-70E740481C1C}">
                           <a14:useLocalDpi xmlns:a14="http://schemas.microsoft.com/office/drawing/2010/main" val="0"/>
@@ -370,17 +404,12 @@
                   <pic:spPr bwMode="auto">
                     <a:xfrm>
                       <a:off x="0" y="0"/>
-                      <a:ext cx="2095966" cy="391465"/>
+                      <a:ext cx="2547023" cy="537179"/>
                     </a:xfrm>
                     <a:prstGeom prst="rect">
                       <a:avLst/>
                     </a:prstGeom>
                     <a:noFill/>
-                    <a:ln>
-                      <a:noFill/>
-                    </a:ln>
-                    <a:effectLst/>
-                    <a:extLst/>
                   </pic:spPr>
                 </pic:pic>
               </a:graphicData>
@@ -388,6 +417,10 @@
           </wp:inline>
         </w:drawing>
       </w:r>
+    </w:p>
+    <w:p>
+      <w:bookmarkStart w:id="10" w:name="_GoBack"/>
+      <w:bookmarkEnd w:id="10"/>
     </w:p>
     <w:p>
       <w:r>
@@ -599,6 +632,7 @@
               <w:pStyle w:val="Compact"/>
             </w:pPr>
             <w:r>
+              <w:lastRenderedPageBreak/>
               <w:t>Variable</w:t>
             </w:r>
           </w:p>
@@ -631,7 +665,6 @@
               <w:pStyle w:val="Compact"/>
             </w:pPr>
             <w:r>
-              <w:lastRenderedPageBreak/>
               <w:t>Gender: Female</w:t>
             </w:r>
           </w:p>
@@ -868,7 +901,25 @@
         <w:t>exceeded</w:t>
       </w:r>
       <w:r>
-        <w:t xml:space="preserve"> of 0.08, 0.72 and 0.21 respectively. In this case the modal probability is for </w:t>
+        <w:t xml:space="preserve"> of 0.</w:t>
+      </w:r>
+      <w:r>
+        <w:t>17</w:t>
+      </w:r>
+      <w:r>
+        <w:t>, 0.7</w:t>
+      </w:r>
+      <w:r>
+        <w:t>4</w:t>
+      </w:r>
+      <w:r>
+        <w:t xml:space="preserve"> and 0.</w:t>
+      </w:r>
+      <w:r>
+        <w:t>10</w:t>
+      </w:r>
+      <w:r>
+        <w:t xml:space="preserve"> respectively. In this case the modal probability is for </w:t>
       </w:r>
       <w:r>
         <w:rPr>
@@ -882,7 +933,25 @@
     </w:p>
     <w:p>
       <w:r>
-        <w:t xml:space="preserve">In a similar way we can get probabilities for a person who is male and disabled. These are 0.05, 0.68 and 0.27. This shows the 'disability effect', which is driven by the coefficient 0.35, but the impact on probabilities will differ depending on the baseline probability. This coefficient is a constant effect on the logit, but that means the probability impact is </w:t>
+        <w:t>In a similar way we can get probabilities for a person who is male and disabled. These are 0.</w:t>
+      </w:r>
+      <w:r>
+        <w:t>22</w:t>
+      </w:r>
+      <w:r>
+        <w:t>, 0.</w:t>
+      </w:r>
+      <w:r>
+        <w:t>71</w:t>
+      </w:r>
+      <w:r>
+        <w:t xml:space="preserve"> and 0.</w:t>
+      </w:r>
+      <w:r>
+        <w:t>0</w:t>
+      </w:r>
+      <w:r>
+        <w:t xml:space="preserve">7. This shows the 'disability effect', which is driven by the coefficient 0.35, but the impact on probabilities will differ depending on the baseline probability. This coefficient is a constant effect on the logit, but that means the probability impact is </w:t>
       </w:r>
       <w:r>
         <w:rPr>
@@ -898,12 +967,12 @@
       <w:pPr>
         <w:pStyle w:val="Heading2"/>
       </w:pPr>
-      <w:bookmarkStart w:id="10" w:name="generalising-the-probability-function"/>
+      <w:bookmarkStart w:id="11" w:name="generalising-the-probability-function"/>
       <w:r>
         <w:t>4.2 Generalising the probability function</w:t>
       </w:r>
     </w:p>
-    <w:bookmarkEnd w:id="10"/>
+    <w:bookmarkEnd w:id="11"/>
     <w:p>
       <w:r>
         <w:t xml:space="preserve">The function that takes </w:t>
@@ -1065,13 +1134,13 @@
       <w:pPr>
         <w:pStyle w:val="Heading2"/>
       </w:pPr>
-      <w:bookmarkStart w:id="11" w:name="selecting-the-family-member-with-the-bes"/>
+      <w:bookmarkStart w:id="12" w:name="selecting-the-family-member-with-the-bes"/>
       <w:r>
         <w:lastRenderedPageBreak/>
         <w:t>4.3 Selecting the family member with the best implied distribution</w:t>
       </w:r>
     </w:p>
-    <w:bookmarkEnd w:id="11"/>
+    <w:bookmarkEnd w:id="12"/>
     <w:p>
       <w:r>
         <w:rPr>
@@ -1089,165 +1158,6 @@
                 <pic:pic xmlns:pic="http://schemas.openxmlformats.org/drawingml/2006/picture">
                   <pic:nvPicPr>
                     <pic:cNvPr id="0" name="Picture" descr="GSSM21_paper_files/figure-docx/unnamed-chunk-1-1.png"/>
-                    <pic:cNvPicPr>
-                      <a:picLocks noChangeAspect="1" noChangeArrowheads="1"/>
-                    </pic:cNvPicPr>
-                  </pic:nvPicPr>
-                  <pic:blipFill>
-                    <a:blip r:embed="rId7"/>
-                    <a:stretch>
-                      <a:fillRect/>
-                    </a:stretch>
-                  </pic:blipFill>
-                  <pic:spPr bwMode="auto">
-                    <a:xfrm>
-                      <a:off x="0" y="0"/>
-                      <a:ext cx="4610100" cy="3695700"/>
-                    </a:xfrm>
-                    <a:prstGeom prst="rect">
-                      <a:avLst/>
-                    </a:prstGeom>
-                    <a:noFill/>
-                    <a:ln w="9525">
-                      <a:noFill/>
-                      <a:headEnd/>
-                      <a:tailEnd/>
-                    </a:ln>
-                  </pic:spPr>
-                </pic:pic>
-              </a:graphicData>
-            </a:graphic>
-          </wp:inline>
-        </w:drawing>
-      </w:r>
-    </w:p>
-    <w:p>
-      <w:r>
-        <w:t xml:space="preserve">This graph illustrates the gender effect accross a wide range of probabilities. Note that the horizontal axis is the abstract </w:t>
-      </w:r>
-      <w:r>
-        <w:rPr>
-          <w:i/>
-        </w:rPr>
-        <w:t>x</w:t>
-      </w:r>
-      <w:r>
-        <w:t xml:space="preserve"> value while the vertical axis is on the probability scale. The lines for men are effectively horizontal translations of the lines for women, as we are comparing </w:t>
-      </w:r>
-      <w:r>
-        <w:rPr>
-          <w:i/>
-        </w:rPr>
-        <w:t>y</w:t>
-      </w:r>
-      <w:r>
-        <w:t>=P(</w:t>
-      </w:r>
-      <w:r>
-        <w:rPr>
-          <w:i/>
-        </w:rPr>
-        <w:t>x</w:t>
-      </w:r>
-      <w:r>
-        <w:t xml:space="preserve">) (the line for women) with </w:t>
-      </w:r>
-      <w:r>
-        <w:rPr>
-          <w:i/>
-        </w:rPr>
-        <w:t>y</w:t>
-      </w:r>
-      <w:r>
-        <w:t>=P(</w:t>
-      </w:r>
-      <w:r>
-        <w:rPr>
-          <w:i/>
-        </w:rPr>
-        <w:t>x</w:t>
-      </w:r>
-      <w:r>
-        <w:t xml:space="preserve">-0.79) - the male line is the female line shifted to the right by 0.79 units. Because this translation is horizontal, the impacts on probability vary by </w:t>
-      </w:r>
-      <w:r>
-        <w:rPr>
-          <w:i/>
-        </w:rPr>
-        <w:t>x</w:t>
-      </w:r>
-      <w:r>
-        <w:t xml:space="preserve"> value. For example, when </w:t>
-      </w:r>
-      <w:r>
-        <w:rPr>
-          <w:i/>
-        </w:rPr>
-        <w:t>x</w:t>
-      </w:r>
-      <w:r>
-        <w:t xml:space="preserve">=-1 the male probability for getting exceeded is 3.1 percentage points less than the female one; but when </w:t>
-      </w:r>
-      <w:r>
-        <w:rPr>
-          <w:i/>
-        </w:rPr>
-        <w:t>x</w:t>
-      </w:r>
-      <w:r>
-        <w:t>=0 the difference is 7.3.</w:t>
-      </w:r>
-    </w:p>
-    <w:p>
-      <w:r>
-        <w:t xml:space="preserve">Another way of thinking about the impact on probabilities is to ask the question 'if the probability for a particular woman to get a particular outcome is </w:t>
-      </w:r>
-      <w:r>
-        <w:rPr>
-          <w:i/>
-        </w:rPr>
-        <w:t>p</w:t>
-      </w:r>
-      <w:r>
-        <w:t>, what would be the corresponding probability for someone with identical characteristics except that he is a man?'. The following graph shows this (note that both axes are on the probability scale and that the female line will be the line '</w:t>
-      </w:r>
-      <w:r>
-        <w:rPr>
-          <w:i/>
-        </w:rPr>
-        <w:t>y</w:t>
-      </w:r>
-      <w:r>
-        <w:t>=</w:t>
-      </w:r>
-      <w:r>
-        <w:rPr>
-          <w:i/>
-        </w:rPr>
-        <w:t>x</w:t>
-      </w:r>
-      <w:r>
-        <w:t>' by definition):</w:t>
-      </w:r>
-    </w:p>
-    <w:p>
-      <w:r>
-        <w:rPr>
-          <w:noProof/>
-          <w:lang w:val="en-GB" w:eastAsia="en-GB"/>
-        </w:rPr>
-        <w:lastRenderedPageBreak/>
-        <w:drawing>
-          <wp:inline distT="0" distB="0" distL="0" distR="0">
-            <wp:extent cx="4610100" cy="3695700"/>
-            <wp:effectExtent l="0" t="0" r="0" b="0"/>
-            <wp:docPr id="2" name="Picture"/>
-            <wp:cNvGraphicFramePr/>
-            <a:graphic xmlns:a="http://schemas.openxmlformats.org/drawingml/2006/main">
-              <a:graphicData uri="http://schemas.openxmlformats.org/drawingml/2006/picture">
-                <pic:pic xmlns:pic="http://schemas.openxmlformats.org/drawingml/2006/picture">
-                  <pic:nvPicPr>
-                    <pic:cNvPr id="0" name="Picture" descr="GSSM21_paper_files/figure-docx/unnamed-chunk-2-1.png"/>
                     <pic:cNvPicPr>
                       <a:picLocks noChangeAspect="1" noChangeArrowheads="1"/>
                     </pic:cNvPicPr>
@@ -1282,22 +1192,7 @@
     </w:p>
     <w:p>
       <w:r>
-        <w:t>In many ways I think this last graph is the 'best' answer to the question 'what difference does each demographic variable have on your probabilities of each performance management outcome?' But it still takes a bit of thought to understand fully, and I want to present a single instance of a probability effect that is in some way representative of the overall story in the data.</w:t>
-      </w:r>
-    </w:p>
-    <w:p>
-      <w:pPr>
-        <w:pStyle w:val="Heading3"/>
-      </w:pPr>
-      <w:bookmarkStart w:id="12" w:name="selecting-a-single-family-member"/>
-      <w:r>
-        <w:t>4.3 Selecting a single family member</w:t>
-      </w:r>
-    </w:p>
-    <w:bookmarkEnd w:id="12"/>
-    <w:p>
-      <w:r>
-        <w:t xml:space="preserve">If we go back to the first graph, we can see that each choice of </w:t>
+        <w:t xml:space="preserve">This graph illustrates the gender effect accross a wide range of probabilities. Note that the horizontal axis is the abstract </w:t>
       </w:r>
       <w:r>
         <w:rPr>
@@ -1306,7 +1201,16 @@
         <w:t>x</w:t>
       </w:r>
       <w:r>
-        <w:t xml:space="preserve"> value gives a full set of probabilities for both genders and all three outcomes that are consistent with the effects estimated by the regression and still sum to 1 across the outcomes for each gender. What we have is a family of probability distributions, indexed by </w:t>
+        <w:t xml:space="preserve"> value while the vertical axis is on the probability scale. The lines for men are effectively horizontal translations of the lines for women, as we are comparing </w:t>
+      </w:r>
+      <w:r>
+        <w:rPr>
+          <w:i/>
+        </w:rPr>
+        <w:t>y</w:t>
+      </w:r>
+      <w:r>
+        <w:t>=P(</w:t>
       </w:r>
       <w:r>
         <w:rPr>
@@ -1315,7 +1219,16 @@
         <w:t>x</w:t>
       </w:r>
       <w:r>
-        <w:t xml:space="preserve">. Consider the family member indexed by </w:t>
+        <w:t xml:space="preserve">) (the line for women) with </w:t>
+      </w:r>
+      <w:r>
+        <w:rPr>
+          <w:i/>
+        </w:rPr>
+        <w:t>y</w:t>
+      </w:r>
+      <w:r>
+        <w:t>=P(</w:t>
       </w:r>
       <w:r>
         <w:rPr>
@@ -1324,25 +1237,7 @@
         <w:t>x</w:t>
       </w:r>
       <w:r>
-        <w:t xml:space="preserve">=0, and the outcome </w:t>
-      </w:r>
-      <w:r>
-        <w:rPr>
-          <w:i/>
-        </w:rPr>
-        <w:t>exceeded</w:t>
-      </w:r>
-      <w:r>
-        <w:t xml:space="preserve">. We can see that the probability for women is 0.14 and the probability for men is 0.07. In a world where the gender effect is the only one, this implies that the probability for the department as a whole will be between these two values. (I am trying to illustrate the gender effect, which has been fitted as a main effect with confounding effects corrected for, so acting as if the gender effect is the only one seems justifiable.) In fact, we know from our dataset the exact number of women and men and so can arrive at a probability for the department as a whole by taking the weighted mean of the female and male probabilities. And we can do this for the two other outcomes. This means that we have a probability distribution for the department as a whole, which I call the </w:t>
-      </w:r>
-      <w:r>
-        <w:rPr>
-          <w:i/>
-        </w:rPr>
-        <w:t>implied distribution</w:t>
-      </w:r>
-      <w:r>
-        <w:t xml:space="preserve">. Different family members (i.e. different choices of </w:t>
+        <w:t xml:space="preserve">-0.79) - the male line is the female line shifted to the right by 0.79 units. Because this translation is horizontal, the impacts on probability vary by </w:t>
       </w:r>
       <w:r>
         <w:rPr>
@@ -1351,21 +1246,7 @@
         <w:t>x</w:t>
       </w:r>
       <w:r>
-        <w:t>) will result in different implied distributions. We can then select the family member whose implied distribution is closest to the actual observed distribution for the department as a whole (or you might want to be as close as possible to some pre-specified target distribution).</w:t>
-      </w:r>
-    </w:p>
-    <w:p>
-      <w:r>
-        <w:t xml:space="preserve">What we need now is a distance function to let us measure how close any implied distribution is to the observed (or target) distribution. What I have used in practice is a </w:t>
-      </w:r>
-      <w:r>
-        <w:lastRenderedPageBreak/>
-        <w:t>sum of squared differences function, though it is easy to think of other options (such as sum of absolute differences). One advantage of taking squared differences is that large differences in any one outcome get penalised heavily, leading to an optimised choice of implied distribution that has no big differences, even at the expense of tolerating several small differences in other outcomes.</w:t>
-      </w:r>
-    </w:p>
-    <w:p>
-      <w:r>
-        <w:t xml:space="preserve">Using this distance function, the following table shows how the distance is calcualated for the family member </w:t>
+        <w:t xml:space="preserve"> value. For example, when </w:t>
       </w:r>
       <w:r>
         <w:rPr>
@@ -1374,373 +1255,7 @@
         <w:t>x</w:t>
       </w:r>
       <w:r>
-        <w:t>=0:</w:t>
-      </w:r>
-    </w:p>
-    <w:tbl>
-      <w:tblPr>
-        <w:tblW w:w="0" w:type="auto"/>
-        <w:tblLook w:val="04A0" w:firstRow="1" w:lastRow="0" w:firstColumn="1" w:lastColumn="0" w:noHBand="0" w:noVBand="1"/>
-      </w:tblPr>
-      <w:tblGrid>
-        <w:gridCol w:w="1252"/>
-        <w:gridCol w:w="1118"/>
-        <w:gridCol w:w="664"/>
-        <w:gridCol w:w="2314"/>
-      </w:tblGrid>
-      <w:tr>
-        <w:tc>
-          <w:tcPr>
-            <w:tcW w:w="0" w:type="auto"/>
-            <w:tcBorders>
-              <w:bottom w:val="single" w:sz="0" w:space="0" w:color="auto"/>
-            </w:tcBorders>
-            <w:vAlign w:val="bottom"/>
-          </w:tcPr>
-          <w:p>
-            <w:pPr>
-              <w:pStyle w:val="Compact"/>
-            </w:pPr>
-            <w:r>
-              <w:t>gender</w:t>
-            </w:r>
-          </w:p>
-        </w:tc>
-        <w:tc>
-          <w:tcPr>
-            <w:tcW w:w="0" w:type="auto"/>
-            <w:tcBorders>
-              <w:bottom w:val="single" w:sz="0" w:space="0" w:color="auto"/>
-            </w:tcBorders>
-            <w:vAlign w:val="bottom"/>
-          </w:tcPr>
-          <w:p>
-            <w:pPr>
-              <w:pStyle w:val="Compact"/>
-            </w:pPr>
-            <w:r>
-              <w:rPr>
-                <w:i/>
-              </w:rPr>
-              <w:t>exceeded</w:t>
-            </w:r>
-          </w:p>
-        </w:tc>
-        <w:tc>
-          <w:tcPr>
-            <w:tcW w:w="0" w:type="auto"/>
-            <w:tcBorders>
-              <w:bottom w:val="single" w:sz="0" w:space="0" w:color="auto"/>
-            </w:tcBorders>
-            <w:vAlign w:val="bottom"/>
-          </w:tcPr>
-          <w:p>
-            <w:pPr>
-              <w:pStyle w:val="Compact"/>
-            </w:pPr>
-            <w:r>
-              <w:rPr>
-                <w:i/>
-              </w:rPr>
-              <w:t>met</w:t>
-            </w:r>
-          </w:p>
-        </w:tc>
-        <w:tc>
-          <w:tcPr>
-            <w:tcW w:w="0" w:type="auto"/>
-            <w:tcBorders>
-              <w:bottom w:val="single" w:sz="0" w:space="0" w:color="auto"/>
-            </w:tcBorders>
-            <w:vAlign w:val="bottom"/>
-          </w:tcPr>
-          <w:p>
-            <w:pPr>
-              <w:pStyle w:val="Compact"/>
-            </w:pPr>
-            <w:r>
-              <w:rPr>
-                <w:i/>
-              </w:rPr>
-              <w:t>improvement needed</w:t>
-            </w:r>
-          </w:p>
-        </w:tc>
-      </w:tr>
-      <w:tr>
-        <w:tc>
-          <w:tcPr>
-            <w:tcW w:w="0" w:type="auto"/>
-          </w:tcPr>
-          <w:p>
-            <w:pPr>
-              <w:pStyle w:val="Compact"/>
-            </w:pPr>
-            <w:r>
-              <w:t>female</w:t>
-            </w:r>
-          </w:p>
-        </w:tc>
-        <w:tc>
-          <w:tcPr>
-            <w:tcW w:w="0" w:type="auto"/>
-          </w:tcPr>
-          <w:p>
-            <w:pPr>
-              <w:pStyle w:val="Compact"/>
-            </w:pPr>
-            <w:r>
-              <w:t>0.14</w:t>
-            </w:r>
-          </w:p>
-        </w:tc>
-        <w:tc>
-          <w:tcPr>
-            <w:tcW w:w="0" w:type="auto"/>
-          </w:tcPr>
-          <w:p>
-            <w:pPr>
-              <w:pStyle w:val="Compact"/>
-            </w:pPr>
-            <w:r>
-              <w:t>0.74</w:t>
-            </w:r>
-          </w:p>
-        </w:tc>
-        <w:tc>
-          <w:tcPr>
-            <w:tcW w:w="0" w:type="auto"/>
-          </w:tcPr>
-          <w:p>
-            <w:pPr>
-              <w:pStyle w:val="Compact"/>
-            </w:pPr>
-            <w:r>
-              <w:t>0.11</w:t>
-            </w:r>
-          </w:p>
-        </w:tc>
-      </w:tr>
-      <w:tr>
-        <w:tc>
-          <w:tcPr>
-            <w:tcW w:w="0" w:type="auto"/>
-          </w:tcPr>
-          <w:p>
-            <w:pPr>
-              <w:pStyle w:val="Compact"/>
-            </w:pPr>
-            <w:r>
-              <w:t>male</w:t>
-            </w:r>
-          </w:p>
-        </w:tc>
-        <w:tc>
-          <w:tcPr>
-            <w:tcW w:w="0" w:type="auto"/>
-          </w:tcPr>
-          <w:p>
-            <w:pPr>
-              <w:pStyle w:val="Compact"/>
-            </w:pPr>
-            <w:r>
-              <w:t>0.07</w:t>
-            </w:r>
-          </w:p>
-        </w:tc>
-        <w:tc>
-          <w:tcPr>
-            <w:tcW w:w="0" w:type="auto"/>
-          </w:tcPr>
-          <w:p>
-            <w:pPr>
-              <w:pStyle w:val="Compact"/>
-            </w:pPr>
-            <w:r>
-              <w:t>0.71</w:t>
-            </w:r>
-          </w:p>
-        </w:tc>
-        <w:tc>
-          <w:tcPr>
-            <w:tcW w:w="0" w:type="auto"/>
-          </w:tcPr>
-          <w:p>
-            <w:pPr>
-              <w:pStyle w:val="Compact"/>
-            </w:pPr>
-            <w:r>
-              <w:t>0.22</w:t>
-            </w:r>
-          </w:p>
-        </w:tc>
-      </w:tr>
-      <w:tr>
-        <w:tc>
-          <w:tcPr>
-            <w:tcW w:w="0" w:type="auto"/>
-          </w:tcPr>
-          <w:p>
-            <w:pPr>
-              <w:pStyle w:val="Compact"/>
-            </w:pPr>
-            <w:r>
-              <w:t>implied</w:t>
-            </w:r>
-          </w:p>
-        </w:tc>
-        <w:tc>
-          <w:tcPr>
-            <w:tcW w:w="0" w:type="auto"/>
-          </w:tcPr>
-          <w:p>
-            <w:pPr>
-              <w:pStyle w:val="Compact"/>
-            </w:pPr>
-            <w:r>
-              <w:t>0.11</w:t>
-            </w:r>
-          </w:p>
-        </w:tc>
-        <w:tc>
-          <w:tcPr>
-            <w:tcW w:w="0" w:type="auto"/>
-          </w:tcPr>
-          <w:p>
-            <w:pPr>
-              <w:pStyle w:val="Compact"/>
-            </w:pPr>
-            <w:r>
-              <w:t>0.73</w:t>
-            </w:r>
-          </w:p>
-        </w:tc>
-        <w:tc>
-          <w:tcPr>
-            <w:tcW w:w="0" w:type="auto"/>
-          </w:tcPr>
-          <w:p>
-            <w:pPr>
-              <w:pStyle w:val="Compact"/>
-            </w:pPr>
-            <w:r>
-              <w:t>0.17</w:t>
-            </w:r>
-          </w:p>
-        </w:tc>
-      </w:tr>
-      <w:tr>
-        <w:tc>
-          <w:tcPr>
-            <w:tcW w:w="0" w:type="auto"/>
-          </w:tcPr>
-          <w:p>
-            <w:pPr>
-              <w:pStyle w:val="Compact"/>
-            </w:pPr>
-            <w:r>
-              <w:t>observed</w:t>
-            </w:r>
-          </w:p>
-        </w:tc>
-        <w:tc>
-          <w:tcPr>
-            <w:tcW w:w="0" w:type="auto"/>
-          </w:tcPr>
-          <w:p>
-            <w:pPr>
-              <w:pStyle w:val="Compact"/>
-            </w:pPr>
-            <w:r>
-              <w:t>0.14</w:t>
-            </w:r>
-          </w:p>
-        </w:tc>
-        <w:tc>
-          <w:tcPr>
-            <w:tcW w:w="0" w:type="auto"/>
-          </w:tcPr>
-          <w:p>
-            <w:pPr>
-              <w:pStyle w:val="Compact"/>
-            </w:pPr>
-            <w:r>
-              <w:t>0.73</w:t>
-            </w:r>
-          </w:p>
-        </w:tc>
-        <w:tc>
-          <w:tcPr>
-            <w:tcW w:w="0" w:type="auto"/>
-          </w:tcPr>
-          <w:p>
-            <w:pPr>
-              <w:pStyle w:val="Compact"/>
-            </w:pPr>
-            <w:r>
-              <w:t>0.13</w:t>
-            </w:r>
-          </w:p>
-        </w:tc>
-      </w:tr>
-      <w:tr>
-        <w:tc>
-          <w:tcPr>
-            <w:tcW w:w="0" w:type="auto"/>
-          </w:tcPr>
-          <w:p>
-            <w:pPr>
-              <w:pStyle w:val="Compact"/>
-            </w:pPr>
-            <w:r>
-              <w:t>difference</w:t>
-            </w:r>
-          </w:p>
-        </w:tc>
-        <w:tc>
-          <w:tcPr>
-            <w:tcW w:w="0" w:type="auto"/>
-          </w:tcPr>
-          <w:p>
-            <w:pPr>
-              <w:pStyle w:val="Compact"/>
-            </w:pPr>
-            <w:r>
-              <w:t>-0.03</w:t>
-            </w:r>
-          </w:p>
-        </w:tc>
-        <w:tc>
-          <w:tcPr>
-            <w:tcW w:w="0" w:type="auto"/>
-          </w:tcPr>
-          <w:p>
-            <w:pPr>
-              <w:pStyle w:val="Compact"/>
-            </w:pPr>
-            <w:r>
-              <w:t>0</w:t>
-            </w:r>
-          </w:p>
-        </w:tc>
-        <w:tc>
-          <w:tcPr>
-            <w:tcW w:w="0" w:type="auto"/>
-          </w:tcPr>
-          <w:p>
-            <w:pPr>
-              <w:pStyle w:val="Compact"/>
-            </w:pPr>
-            <w:r>
-              <w:t>0.04</w:t>
-            </w:r>
-          </w:p>
-        </w:tc>
-      </w:tr>
-    </w:tbl>
-    <w:p>
-      <w:r>
-        <w:t xml:space="preserve">The 'distance' between implied and observed is the sum of these three differences after they have been squared. A different value of </w:t>
+        <w:t xml:space="preserve">=-1 the male probability for getting exceeded is 3.1 percentage points less than the female one; but when </w:t>
       </w:r>
       <w:r>
         <w:rPr>
@@ -1749,7 +1264,30 @@
         <w:t>x</w:t>
       </w:r>
       <w:r>
-        <w:t xml:space="preserve"> will lead to a different implied distribution and so a different distance. After finding the </w:t>
+        <w:t>=0 the difference is 7.3.</w:t>
+      </w:r>
+    </w:p>
+    <w:p>
+      <w:r>
+        <w:t xml:space="preserve">Another way of thinking about the impact on probabilities is to ask the question 'if the probability for a particular woman to get a particular outcome is </w:t>
+      </w:r>
+      <w:r>
+        <w:rPr>
+          <w:i/>
+        </w:rPr>
+        <w:t>p</w:t>
+      </w:r>
+      <w:r>
+        <w:t>, what would be the corresponding probability for someone with identical characteristics except that he is a man?'. The following graph shows this (note that both axes are on the probability scale and that the female line will be the line '</w:t>
+      </w:r>
+      <w:r>
+        <w:rPr>
+          <w:i/>
+        </w:rPr>
+        <w:t>y</w:t>
+      </w:r>
+      <w:r>
+        <w:t>=</w:t>
       </w:r>
       <w:r>
         <w:rPr>
@@ -1758,16 +1296,7 @@
         <w:t>x</w:t>
       </w:r>
       <w:r>
-        <w:t xml:space="preserve"> value that gets us closest to the observed distribution, the probabilities associated with that family member are what can be reported as 'corrected probabilities'. In this example here for gender the optimal value of </w:t>
-      </w:r>
-      <w:r>
-        <w:rPr>
-          <w:i/>
-        </w:rPr>
-        <w:t>x</w:t>
-      </w:r>
-      <w:r>
-        <w:t xml:space="preserve"> is 0.3063715, and the corrected probabilities are illustrated below:</w:t>
+        <w:t>' by definition):</w:t>
       </w:r>
     </w:p>
     <w:p>
@@ -1776,17 +1305,18 @@
           <w:noProof/>
           <w:lang w:val="en-GB" w:eastAsia="en-GB"/>
         </w:rPr>
+        <w:lastRenderedPageBreak/>
         <w:drawing>
           <wp:inline distT="0" distB="0" distL="0" distR="0">
             <wp:extent cx="4610100" cy="3695700"/>
             <wp:effectExtent l="0" t="0" r="0" b="0"/>
-            <wp:docPr id="3" name="Picture"/>
+            <wp:docPr id="2" name="Picture"/>
             <wp:cNvGraphicFramePr/>
             <a:graphic xmlns:a="http://schemas.openxmlformats.org/drawingml/2006/main">
               <a:graphicData uri="http://schemas.openxmlformats.org/drawingml/2006/picture">
                 <pic:pic xmlns:pic="http://schemas.openxmlformats.org/drawingml/2006/picture">
                   <pic:nvPicPr>
-                    <pic:cNvPr id="0" name="Picture" descr="GSSM21_paper_files/figure-docx/unnamed-chunk-3-1.png"/>
+                    <pic:cNvPr id="0" name="Picture" descr="GSSM21_paper_files/figure-docx/unnamed-chunk-2-1.png"/>
                     <pic:cNvPicPr>
                       <a:picLocks noChangeAspect="1" noChangeArrowheads="1"/>
                     </pic:cNvPicPr>
@@ -1820,10 +1350,555 @@
       </w:r>
     </w:p>
     <w:p>
+      <w:r>
+        <w:t>In many ways I think this last graph is the 'best' answer to the question 'what difference does each demographic variable have on your probabilities of each performance management outcome?' But it still takes a bit of thought to understand fully, and I want to present a single instance of a probability effect that is in some way representative of the overall story in the data.</w:t>
+      </w:r>
+    </w:p>
+    <w:p>
+      <w:pPr>
+        <w:pStyle w:val="Heading3"/>
+      </w:pPr>
+      <w:bookmarkStart w:id="13" w:name="selecting-a-single-family-member"/>
+      <w:r>
+        <w:t>4.3 Selecting a single family member</w:t>
+      </w:r>
+    </w:p>
+    <w:bookmarkEnd w:id="13"/>
+    <w:p>
+      <w:r>
+        <w:t xml:space="preserve">If we go back to the first graph, we can see that each choice of </w:t>
+      </w:r>
+      <w:r>
+        <w:rPr>
+          <w:i/>
+        </w:rPr>
+        <w:t>x</w:t>
+      </w:r>
+      <w:r>
+        <w:t xml:space="preserve"> value gives a full set of probabilities for both genders and all three outcomes that are consistent with the effects estimated by the regression and still sum to 1 across the outcomes for each gender. What we have is a family of probability distributions, indexed by </w:t>
+      </w:r>
+      <w:r>
+        <w:rPr>
+          <w:i/>
+        </w:rPr>
+        <w:t>x</w:t>
+      </w:r>
+      <w:r>
+        <w:t xml:space="preserve">. Consider the family member indexed by </w:t>
+      </w:r>
+      <w:r>
+        <w:rPr>
+          <w:i/>
+        </w:rPr>
+        <w:t>x</w:t>
+      </w:r>
+      <w:r>
+        <w:t xml:space="preserve">=0, and the outcome </w:t>
+      </w:r>
+      <w:r>
+        <w:rPr>
+          <w:i/>
+        </w:rPr>
+        <w:t>exceeded</w:t>
+      </w:r>
+      <w:r>
+        <w:t xml:space="preserve">. We can see that the probability for women is 0.14 and the probability for men is 0.07. In a world where the gender effect is the only one, this implies that the probability for the department as a whole will be between these two values. (I am trying to illustrate the gender effect, which has been fitted as a main effect with confounding effects corrected for, so acting as if the gender effect is the only one seems justifiable.) In fact, we know from our dataset the exact number of women and men and so can arrive at a probability for the department as a whole by taking the weighted mean of the female and male probabilities. And we can do this for the two other outcomes. This means that we have a probability distribution for the department as a whole, which I call the </w:t>
+      </w:r>
+      <w:r>
+        <w:rPr>
+          <w:i/>
+        </w:rPr>
+        <w:t>implied distribution</w:t>
+      </w:r>
+      <w:r>
+        <w:t xml:space="preserve">. Different family members (i.e. different choices of </w:t>
+      </w:r>
+      <w:r>
+        <w:rPr>
+          <w:i/>
+        </w:rPr>
+        <w:t>x</w:t>
+      </w:r>
+      <w:r>
+        <w:t>) will result in different implied distributions. We can then select the family member whose implied distribution is closest to the actual observed distribution for the department as a whole (or you might want to be as close as possible to some pre-specified target distribution).</w:t>
+      </w:r>
+    </w:p>
+    <w:p>
+      <w:r>
+        <w:t xml:space="preserve">What we need now is a distance function to let us measure how close any implied distribution is to the observed (or target) distribution. What I have used in practice is a </w:t>
+      </w:r>
+      <w:r>
+        <w:lastRenderedPageBreak/>
+        <w:t>sum of squared differences function, though it is easy to think of other options (such as sum of absolute differences). One advantage of taking squared differences is that large differences in any one outcome get penalised heavily, leading to an optimised choice of implied distribution that has no big differences, even at the expense of tolerating several small differences in other outcomes.</w:t>
+      </w:r>
+    </w:p>
+    <w:p>
+      <w:r>
+        <w:t xml:space="preserve">Using this distance function, the following table shows how the distance is calcualated for the family member </w:t>
+      </w:r>
+      <w:r>
+        <w:rPr>
+          <w:i/>
+        </w:rPr>
+        <w:t>x</w:t>
+      </w:r>
+      <w:r>
+        <w:t>=0:</w:t>
+      </w:r>
+    </w:p>
+    <w:tbl>
+      <w:tblPr>
+        <w:tblW w:w="0" w:type="auto"/>
+        <w:tblLook w:val="04A0" w:firstRow="1" w:lastRow="0" w:firstColumn="1" w:lastColumn="0" w:noHBand="0" w:noVBand="1"/>
+      </w:tblPr>
+      <w:tblGrid>
+        <w:gridCol w:w="1252"/>
+        <w:gridCol w:w="1145"/>
+        <w:gridCol w:w="664"/>
+        <w:gridCol w:w="2314"/>
+      </w:tblGrid>
+      <w:tr>
+        <w:tc>
+          <w:tcPr>
+            <w:tcW w:w="0" w:type="auto"/>
+            <w:tcBorders>
+              <w:bottom w:val="single" w:sz="0" w:space="0" w:color="auto"/>
+            </w:tcBorders>
+            <w:vAlign w:val="bottom"/>
+          </w:tcPr>
+          <w:p>
+            <w:pPr>
+              <w:pStyle w:val="Compact"/>
+            </w:pPr>
+            <w:r>
+              <w:t>gender</w:t>
+            </w:r>
+          </w:p>
+        </w:tc>
+        <w:tc>
+          <w:tcPr>
+            <w:tcW w:w="0" w:type="auto"/>
+            <w:tcBorders>
+              <w:bottom w:val="single" w:sz="0" w:space="0" w:color="auto"/>
+            </w:tcBorders>
+            <w:vAlign w:val="bottom"/>
+          </w:tcPr>
+          <w:p>
+            <w:pPr>
+              <w:pStyle w:val="Compact"/>
+            </w:pPr>
+            <w:r>
+              <w:rPr>
+                <w:i/>
+              </w:rPr>
+              <w:t>E</w:t>
+            </w:r>
+            <w:r>
+              <w:rPr>
+                <w:i/>
+              </w:rPr>
+              <w:t>xceeded</w:t>
+            </w:r>
+          </w:p>
+        </w:tc>
+        <w:tc>
+          <w:tcPr>
+            <w:tcW w:w="0" w:type="auto"/>
+            <w:tcBorders>
+              <w:bottom w:val="single" w:sz="0" w:space="0" w:color="auto"/>
+            </w:tcBorders>
+            <w:vAlign w:val="bottom"/>
+          </w:tcPr>
+          <w:p>
+            <w:pPr>
+              <w:pStyle w:val="Compact"/>
+            </w:pPr>
+            <w:r>
+              <w:rPr>
+                <w:i/>
+              </w:rPr>
+              <w:t>met</w:t>
+            </w:r>
+          </w:p>
+        </w:tc>
+        <w:tc>
+          <w:tcPr>
+            <w:tcW w:w="0" w:type="auto"/>
+            <w:tcBorders>
+              <w:bottom w:val="single" w:sz="0" w:space="0" w:color="auto"/>
+            </w:tcBorders>
+            <w:vAlign w:val="bottom"/>
+          </w:tcPr>
+          <w:p>
+            <w:pPr>
+              <w:pStyle w:val="Compact"/>
+            </w:pPr>
+            <w:r>
+              <w:rPr>
+                <w:i/>
+              </w:rPr>
+              <w:t>improvement needed</w:t>
+            </w:r>
+          </w:p>
+        </w:tc>
+      </w:tr>
+      <w:tr>
+        <w:tc>
+          <w:tcPr>
+            <w:tcW w:w="0" w:type="auto"/>
+          </w:tcPr>
+          <w:p>
+            <w:pPr>
+              <w:pStyle w:val="Compact"/>
+            </w:pPr>
+            <w:r>
+              <w:t>female</w:t>
+            </w:r>
+          </w:p>
+        </w:tc>
+        <w:tc>
+          <w:tcPr>
+            <w:tcW w:w="0" w:type="auto"/>
+          </w:tcPr>
+          <w:p>
+            <w:pPr>
+              <w:pStyle w:val="Compact"/>
+            </w:pPr>
+            <w:r>
+              <w:t>0.14</w:t>
+            </w:r>
+          </w:p>
+        </w:tc>
+        <w:tc>
+          <w:tcPr>
+            <w:tcW w:w="0" w:type="auto"/>
+          </w:tcPr>
+          <w:p>
+            <w:pPr>
+              <w:pStyle w:val="Compact"/>
+            </w:pPr>
+            <w:r>
+              <w:t>0.74</w:t>
+            </w:r>
+          </w:p>
+        </w:tc>
+        <w:tc>
+          <w:tcPr>
+            <w:tcW w:w="0" w:type="auto"/>
+          </w:tcPr>
+          <w:p>
+            <w:pPr>
+              <w:pStyle w:val="Compact"/>
+            </w:pPr>
+            <w:r>
+              <w:t>0.11</w:t>
+            </w:r>
+          </w:p>
+        </w:tc>
+      </w:tr>
+      <w:tr>
+        <w:tc>
+          <w:tcPr>
+            <w:tcW w:w="0" w:type="auto"/>
+          </w:tcPr>
+          <w:p>
+            <w:pPr>
+              <w:pStyle w:val="Compact"/>
+            </w:pPr>
+            <w:r>
+              <w:t>male</w:t>
+            </w:r>
+          </w:p>
+        </w:tc>
+        <w:tc>
+          <w:tcPr>
+            <w:tcW w:w="0" w:type="auto"/>
+          </w:tcPr>
+          <w:p>
+            <w:pPr>
+              <w:pStyle w:val="Compact"/>
+            </w:pPr>
+            <w:r>
+              <w:t>0.07</w:t>
+            </w:r>
+          </w:p>
+        </w:tc>
+        <w:tc>
+          <w:tcPr>
+            <w:tcW w:w="0" w:type="auto"/>
+          </w:tcPr>
+          <w:p>
+            <w:pPr>
+              <w:pStyle w:val="Compact"/>
+            </w:pPr>
+            <w:r>
+              <w:t>0.71</w:t>
+            </w:r>
+          </w:p>
+        </w:tc>
+        <w:tc>
+          <w:tcPr>
+            <w:tcW w:w="0" w:type="auto"/>
+          </w:tcPr>
+          <w:p>
+            <w:pPr>
+              <w:pStyle w:val="Compact"/>
+            </w:pPr>
+            <w:r>
+              <w:t>0.22</w:t>
+            </w:r>
+          </w:p>
+        </w:tc>
+      </w:tr>
+      <w:tr>
+        <w:tc>
+          <w:tcPr>
+            <w:tcW w:w="0" w:type="auto"/>
+          </w:tcPr>
+          <w:p>
+            <w:pPr>
+              <w:pStyle w:val="Compact"/>
+            </w:pPr>
+            <w:r>
+              <w:t>implied</w:t>
+            </w:r>
+          </w:p>
+        </w:tc>
+        <w:tc>
+          <w:tcPr>
+            <w:tcW w:w="0" w:type="auto"/>
+          </w:tcPr>
+          <w:p>
+            <w:pPr>
+              <w:pStyle w:val="Compact"/>
+            </w:pPr>
+            <w:r>
+              <w:t>0.11</w:t>
+            </w:r>
+          </w:p>
+        </w:tc>
+        <w:tc>
+          <w:tcPr>
+            <w:tcW w:w="0" w:type="auto"/>
+          </w:tcPr>
+          <w:p>
+            <w:pPr>
+              <w:pStyle w:val="Compact"/>
+            </w:pPr>
+            <w:r>
+              <w:t>0.73</w:t>
+            </w:r>
+          </w:p>
+        </w:tc>
+        <w:tc>
+          <w:tcPr>
+            <w:tcW w:w="0" w:type="auto"/>
+          </w:tcPr>
+          <w:p>
+            <w:pPr>
+              <w:pStyle w:val="Compact"/>
+            </w:pPr>
+            <w:r>
+              <w:t>0.17</w:t>
+            </w:r>
+          </w:p>
+        </w:tc>
+      </w:tr>
+      <w:tr>
+        <w:tc>
+          <w:tcPr>
+            <w:tcW w:w="0" w:type="auto"/>
+          </w:tcPr>
+          <w:p>
+            <w:pPr>
+              <w:pStyle w:val="Compact"/>
+            </w:pPr>
+            <w:r>
+              <w:t>observed</w:t>
+            </w:r>
+          </w:p>
+        </w:tc>
+        <w:tc>
+          <w:tcPr>
+            <w:tcW w:w="0" w:type="auto"/>
+          </w:tcPr>
+          <w:p>
+            <w:pPr>
+              <w:pStyle w:val="Compact"/>
+            </w:pPr>
+            <w:r>
+              <w:t>0.14</w:t>
+            </w:r>
+          </w:p>
+        </w:tc>
+        <w:tc>
+          <w:tcPr>
+            <w:tcW w:w="0" w:type="auto"/>
+          </w:tcPr>
+          <w:p>
+            <w:pPr>
+              <w:pStyle w:val="Compact"/>
+            </w:pPr>
+            <w:r>
+              <w:t>0.73</w:t>
+            </w:r>
+          </w:p>
+        </w:tc>
+        <w:tc>
+          <w:tcPr>
+            <w:tcW w:w="0" w:type="auto"/>
+          </w:tcPr>
+          <w:p>
+            <w:pPr>
+              <w:pStyle w:val="Compact"/>
+            </w:pPr>
+            <w:r>
+              <w:t>0.13</w:t>
+            </w:r>
+          </w:p>
+        </w:tc>
+      </w:tr>
+      <w:tr>
+        <w:tc>
+          <w:tcPr>
+            <w:tcW w:w="0" w:type="auto"/>
+          </w:tcPr>
+          <w:p>
+            <w:pPr>
+              <w:pStyle w:val="Compact"/>
+            </w:pPr>
+            <w:r>
+              <w:t>difference</w:t>
+            </w:r>
+          </w:p>
+        </w:tc>
+        <w:tc>
+          <w:tcPr>
+            <w:tcW w:w="0" w:type="auto"/>
+          </w:tcPr>
+          <w:p>
+            <w:pPr>
+              <w:pStyle w:val="Compact"/>
+            </w:pPr>
+            <w:r>
+              <w:t>-0.03</w:t>
+            </w:r>
+          </w:p>
+        </w:tc>
+        <w:tc>
+          <w:tcPr>
+            <w:tcW w:w="0" w:type="auto"/>
+          </w:tcPr>
+          <w:p>
+            <w:pPr>
+              <w:pStyle w:val="Compact"/>
+            </w:pPr>
+            <w:r>
+              <w:t>0</w:t>
+            </w:r>
+          </w:p>
+        </w:tc>
+        <w:tc>
+          <w:tcPr>
+            <w:tcW w:w="0" w:type="auto"/>
+          </w:tcPr>
+          <w:p>
+            <w:pPr>
+              <w:pStyle w:val="Compact"/>
+            </w:pPr>
+            <w:r>
+              <w:t>0.04</w:t>
+            </w:r>
+          </w:p>
+        </w:tc>
+      </w:tr>
+    </w:tbl>
+    <w:p>
+      <w:r>
+        <w:t xml:space="preserve">The 'distance' between implied and observed is the sum of these three differences after they have been squared. A different value of </w:t>
+      </w:r>
+      <w:r>
+        <w:rPr>
+          <w:i/>
+        </w:rPr>
+        <w:t>x</w:t>
+      </w:r>
+      <w:r>
+        <w:t xml:space="preserve"> will lead to a different implied distribution and so a different distance. After finding the </w:t>
+      </w:r>
+      <w:r>
+        <w:rPr>
+          <w:i/>
+        </w:rPr>
+        <w:t>x</w:t>
+      </w:r>
+      <w:r>
+        <w:t xml:space="preserve"> value that gets us closest to the observed distribution, the probabilities associated with that family member are what can be reported as 'corrected probabilities'. In this example here for gender the optimal value of </w:t>
+      </w:r>
+      <w:r>
+        <w:rPr>
+          <w:i/>
+        </w:rPr>
+        <w:t>x</w:t>
+      </w:r>
+      <w:r>
+        <w:t xml:space="preserve"> is 0.3063715, and the corrected probabilities are illustrated below:</w:t>
+      </w:r>
+    </w:p>
+    <w:p>
+      <w:r>
+        <w:rPr>
+          <w:noProof/>
+          <w:lang w:val="en-GB" w:eastAsia="en-GB"/>
+        </w:rPr>
+        <w:drawing>
+          <wp:inline distT="0" distB="0" distL="0" distR="0">
+            <wp:extent cx="4610100" cy="3695700"/>
+            <wp:effectExtent l="0" t="0" r="0" b="0"/>
+            <wp:docPr id="3" name="Picture"/>
+            <wp:cNvGraphicFramePr/>
+            <a:graphic xmlns:a="http://schemas.openxmlformats.org/drawingml/2006/main">
+              <a:graphicData uri="http://schemas.openxmlformats.org/drawingml/2006/picture">
+                <pic:pic xmlns:pic="http://schemas.openxmlformats.org/drawingml/2006/picture">
+                  <pic:nvPicPr>
+                    <pic:cNvPr id="0" name="Picture" descr="GSSM21_paper_files/figure-docx/unnamed-chunk-3-1.png"/>
+                    <pic:cNvPicPr>
+                      <a:picLocks noChangeAspect="1" noChangeArrowheads="1"/>
+                    </pic:cNvPicPr>
+                  </pic:nvPicPr>
+                  <pic:blipFill>
+                    <a:blip r:embed="rId10"/>
+                    <a:stretch>
+                      <a:fillRect/>
+                    </a:stretch>
+                  </pic:blipFill>
+                  <pic:spPr bwMode="auto">
+                    <a:xfrm>
+                      <a:off x="0" y="0"/>
+                      <a:ext cx="4610100" cy="3695700"/>
+                    </a:xfrm>
+                    <a:prstGeom prst="rect">
+                      <a:avLst/>
+                    </a:prstGeom>
+                    <a:noFill/>
+                    <a:ln w="9525">
+                      <a:noFill/>
+                      <a:headEnd/>
+                      <a:tailEnd/>
+                    </a:ln>
+                  </pic:spPr>
+                </pic:pic>
+              </a:graphicData>
+            </a:graphic>
+          </wp:inline>
+        </w:drawing>
+      </w:r>
+    </w:p>
+    <w:p>
       <w:pPr>
         <w:pStyle w:val="Heading2"/>
       </w:pPr>
-      <w:bookmarkStart w:id="13" w:name="interpretation-and-extensions"/>
+      <w:bookmarkStart w:id="14" w:name="interpretation-and-extensions"/>
       <w:r>
         <w:lastRenderedPageBreak/>
         <w:t>5 Interpretation and extensions</w:t>
@@ -1833,13 +1908,13 @@
       <w:pPr>
         <w:pStyle w:val="Heading3"/>
       </w:pPr>
-      <w:bookmarkStart w:id="14" w:name="interpreting-the-corrected-probabilities"/>
-      <w:bookmarkEnd w:id="13"/>
+      <w:bookmarkStart w:id="15" w:name="interpreting-the-corrected-probabilities"/>
+      <w:bookmarkEnd w:id="14"/>
       <w:r>
         <w:t>5.1 Interpreting the corrected probabilities</w:t>
       </w:r>
     </w:p>
-    <w:bookmarkEnd w:id="14"/>
+    <w:bookmarkEnd w:id="15"/>
     <w:p>
       <w:r>
         <w:t xml:space="preserve">How should we interpret these corrected probabilities? The important thing to remember is that they are consistent with the effects that have been estimated in the regression model. The modelling is meant to tease apart the confounding effects of other variables, so I describe these corrected probabilities as the probabilities we'd get for this variable if there were no other effects but the overall probabilities for the department were unchanged. This way there is no confusing talk about the 'average person' in the department. It would be interesting to do some comparisons between the chosen </w:t>
@@ -1867,12 +1942,12 @@
       <w:pPr>
         <w:pStyle w:val="Heading3"/>
       </w:pPr>
-      <w:bookmarkStart w:id="15" w:name="small-effects-and-poorly-fitting-models"/>
+      <w:bookmarkStart w:id="16" w:name="small-effects-and-poorly-fitting-models"/>
       <w:r>
         <w:t>5.2 Small effects and poorly fitting models</w:t>
       </w:r>
     </w:p>
-    <w:bookmarkEnd w:id="15"/>
+    <w:bookmarkEnd w:id="16"/>
     <w:p>
       <w:r>
         <w:t xml:space="preserve">Where the effect is small the differences in probability for any given outcome will be small. This can lead to problematic corrected probabilities when the logisitic model is not a very good fit. For example, it is possible that the corrected probabilities of </w:t>
@@ -1909,12 +1984,12 @@
       <w:pPr>
         <w:pStyle w:val="Heading3"/>
       </w:pPr>
-      <w:bookmarkStart w:id="16" w:name="interactions-and-continuous-predictors"/>
+      <w:bookmarkStart w:id="17" w:name="interactions-and-continuous-predictors"/>
       <w:r>
         <w:t>5.3 Interactions and continuous predictors</w:t>
       </w:r>
     </w:p>
-    <w:bookmarkEnd w:id="16"/>
+    <w:bookmarkEnd w:id="17"/>
     <w:p>
       <w:r>
         <w:t xml:space="preserve">There is no space in this short paper to outline how this method can be extended to deal with interactions and continuous predictors, but I have been able to do this. The current version of the </w:t>
@@ -1933,12 +2008,12 @@
       <w:pPr>
         <w:pStyle w:val="Heading3"/>
       </w:pPr>
-      <w:bookmarkStart w:id="17" w:name="effect-sizes"/>
+      <w:bookmarkStart w:id="18" w:name="effect-sizes"/>
       <w:r>
         <w:t>5.4 Effect sizes</w:t>
       </w:r>
     </w:p>
-    <w:bookmarkEnd w:id="17"/>
+    <w:bookmarkEnd w:id="18"/>
     <w:p>
       <w:r>
         <w:t xml:space="preserve">Another worthwhile extension of this work is to come up with effect sizes so that we can rank the various effects (for example to say that the gender effect is bigger than the disability effect). This might be useful information for HR and senior leaders to make informed decisions about what effects should be prioritised in departmental efforts to deal with the equality and diversity issues that the analysis has brought to light. I have come up with a way of calculating effect sizes, though there is no space here to describe it properly and it has not yet been implemented in the </w:t>
@@ -1957,7 +2032,7 @@
       <w:pPr>
         <w:pStyle w:val="Heading2"/>
       </w:pPr>
-      <w:bookmarkStart w:id="18" w:name="some-data-science-ideas"/>
+      <w:bookmarkStart w:id="19" w:name="some-data-science-ideas"/>
       <w:r>
         <w:lastRenderedPageBreak/>
         <w:t>6 Some data science ideas</w:t>
@@ -1967,13 +2042,13 @@
       <w:pPr>
         <w:pStyle w:val="Heading2"/>
       </w:pPr>
-      <w:bookmarkStart w:id="19" w:name="writing-code-and-sharing-it"/>
-      <w:bookmarkEnd w:id="18"/>
+      <w:bookmarkStart w:id="20" w:name="writing-code-and-sharing-it"/>
+      <w:bookmarkEnd w:id="19"/>
       <w:r>
         <w:t>6.1 Writing code and sharing it</w:t>
       </w:r>
     </w:p>
-    <w:bookmarkEnd w:id="19"/>
+    <w:bookmarkEnd w:id="20"/>
     <w:p>
       <w:r>
         <w:t xml:space="preserve">I have been mentioning an R package </w:t>
@@ -1987,7 +2062,7 @@
       <w:r>
         <w:t xml:space="preserve"> that I have written to implement the methodology described in this paper. The R programming language is freely available and is widely used by statisticians around the world. A package is essentially a set of functions that can be installed quickly by an R user on her computer for immediate use. It is straightforward to write a package so that help files are also accessible to users, and you can also include examples, tutorials, data sets etc. I have made the perfman package available by depositing it on GitHub, a popular repository for code, which means that you can examine the code and other information easily by going to </w:t>
       </w:r>
-      <w:hyperlink r:id="rId10">
+      <w:hyperlink r:id="rId11">
         <w:r>
           <w:rPr>
             <w:rStyle w:val="Link"/>
@@ -2071,20 +2146,15 @@
       <w:pPr>
         <w:pStyle w:val="Heading2"/>
       </w:pPr>
-      <w:bookmarkStart w:id="20" w:name="reproducibility---this-paper"/>
+      <w:bookmarkStart w:id="21" w:name="reproducibility---this-paper"/>
       <w:r>
         <w:t>6.2 Reproducibility - this paper</w:t>
       </w:r>
     </w:p>
-    <w:bookmarkEnd w:id="20"/>
-    <w:p>
-      <w:r>
-        <w:t>One useful feature of using R with the freely available RStudio (an interface for using R) is that it is easy to make a start with producing reproducible research. This is a way of writing reports of analysis where the statisti</w:t>
-      </w:r>
-      <w:bookmarkStart w:id="21" w:name="_GoBack"/>
-      <w:bookmarkEnd w:id="21"/>
-      <w:r>
-        <w:t xml:space="preserve">cal outputs are created and plugged into the report by software. For example, the paper you are reading now was almost entirely written using an R markdown file (which is available for examination in the </w:t>
+    <w:bookmarkEnd w:id="21"/>
+    <w:p>
+      <w:r>
+        <w:t xml:space="preserve">One useful feature of using R with the freely available RStudio (an interface for using R) is that it is easy to make a start with producing reproducible research. This is a way of writing reports of analysis where the statistical outputs are created and plugged into the report by software. For example, the paper you are reading now was almost entirely written using an R markdown file (which is available for examination in the </w:t>
       </w:r>
       <w:r>
         <w:rPr>
@@ -2158,7 +2228,7 @@
       <w:r>
         <w:t xml:space="preserve">To learn more about reproducible research, I recommend Xie (2015), or Roger Peng’s online course on reproducible research (which assumes you know how to use R) at </w:t>
       </w:r>
-      <w:hyperlink r:id="rId11">
+      <w:hyperlink r:id="rId12">
         <w:r>
           <w:rPr>
             <w:rStyle w:val="Link"/>
@@ -2235,7 +2305,7 @@
       <w:r>
         <w:t xml:space="preserve">. Vienna: R Foundation for Statistical Computing. URL </w:t>
       </w:r>
-      <w:hyperlink r:id="rId12">
+      <w:hyperlink r:id="rId13">
         <w:r>
           <w:rPr>
             <w:rStyle w:val="Link"/>
@@ -2260,7 +2330,7 @@
       <w:r>
         <w:t xml:space="preserve">. Boston, MA: RStudio, Inc. URL </w:t>
       </w:r>
-      <w:hyperlink r:id="rId13">
+      <w:hyperlink r:id="rId14">
         <w:r>
           <w:rPr>
             <w:rStyle w:val="Link"/>
@@ -2900,6 +2970,15 @@
       <w:szCs w:val="16"/>
     </w:rPr>
   </w:style>
+  <w:style w:type="character" w:styleId="Hyperlink">
+    <w:name w:val="Hyperlink"/>
+    <w:basedOn w:val="DefaultParagraphFont"/>
+    <w:rsid w:val="00465253"/>
+    <w:rPr>
+      <w:color w:val="0000FF" w:themeColor="hyperlink"/>
+      <w:u w:val="single"/>
+    </w:rPr>
+  </w:style>
 </w:styles>
 </file>
 
@@ -3377,6 +3456,15 @@
       <w:rFonts w:ascii="Tahoma" w:hAnsi="Tahoma" w:cs="Tahoma"/>
       <w:sz w:val="16"/>
       <w:szCs w:val="16"/>
+    </w:rPr>
+  </w:style>
+  <w:style w:type="character" w:styleId="Hyperlink">
+    <w:name w:val="Hyperlink"/>
+    <w:basedOn w:val="DefaultParagraphFont"/>
+    <w:rsid w:val="00465253"/>
+    <w:rPr>
+      <w:color w:val="0000FF" w:themeColor="hyperlink"/>
+      <w:u w:val="single"/>
     </w:rPr>
   </w:style>
 </w:styles>

</xml_diff>